<commit_message>
included all files in the commit, updated test cases and design document
</commit_message>
<xml_diff>
--- a/DesignDoc.docx
+++ b/DesignDoc.docx
@@ -290,7 +290,7 @@
         <w:rPr>
           <w:noProof/>
         </w:rPr>
-        <w:instrText xml:space="preserve"> PAGEREF _Toc229302343 \h </w:instrText>
+        <w:instrText xml:space="preserve"> PAGEREF _Toc229324067 \h </w:instrText>
       </w:r>
       <w:r>
         <w:rPr>
@@ -331,7 +331,7 @@
         <w:rPr>
           <w:noProof/>
         </w:rPr>
-        <w:t>EXPECTED OUTPUT</w:t>
+        <w:t>EXPECTED OUTPUT (without tests)</w:t>
       </w:r>
       <w:r>
         <w:rPr>
@@ -349,7 +349,7 @@
         <w:rPr>
           <w:noProof/>
         </w:rPr>
-        <w:instrText xml:space="preserve"> PAGEREF _Toc229302344 \h </w:instrText>
+        <w:instrText xml:space="preserve"> PAGEREF _Toc229324068 \h </w:instrText>
       </w:r>
       <w:r>
         <w:rPr>
@@ -410,7 +410,7 @@
         <w:rPr>
           <w:noProof/>
         </w:rPr>
-        <w:instrText xml:space="preserve"> PAGEREF _Toc229302345 \h </w:instrText>
+        <w:instrText xml:space="preserve"> PAGEREF _Toc229324069 \h </w:instrText>
       </w:r>
       <w:r>
         <w:rPr>
@@ -471,7 +471,7 @@
         <w:rPr>
           <w:noProof/>
         </w:rPr>
-        <w:instrText xml:space="preserve"> PAGEREF _Toc229302346 \h </w:instrText>
+        <w:instrText xml:space="preserve"> PAGEREF _Toc229324070 \h </w:instrText>
       </w:r>
       <w:r>
         <w:rPr>
@@ -530,7 +530,7 @@
         <w:rPr>
           <w:noProof/>
         </w:rPr>
-        <w:instrText xml:space="preserve"> PAGEREF _Toc229302347 \h </w:instrText>
+        <w:instrText xml:space="preserve"> PAGEREF _Toc229324071 \h </w:instrText>
       </w:r>
       <w:r>
         <w:rPr>
@@ -571,7 +571,7 @@
         <w:rPr>
           <w:noProof/>
         </w:rPr>
-        <w:t>CLASS DIAGRAM</w:t>
+        <w:t>ARCHITECTURE</w:t>
       </w:r>
       <w:r>
         <w:rPr>
@@ -589,7 +589,7 @@
         <w:rPr>
           <w:noProof/>
         </w:rPr>
-        <w:instrText xml:space="preserve"> PAGEREF _Toc229302348 \h </w:instrText>
+        <w:instrText xml:space="preserve"> PAGEREF _Toc229324072 \h </w:instrText>
       </w:r>
       <w:r>
         <w:rPr>
@@ -630,7 +630,7 @@
         <w:rPr>
           <w:noProof/>
         </w:rPr>
-        <w:t>PROGRAM FLOW</w:t>
+        <w:t>CLASS DIAGRAM</w:t>
       </w:r>
       <w:r>
         <w:rPr>
@@ -648,7 +648,7 @@
         <w:rPr>
           <w:noProof/>
         </w:rPr>
-        <w:instrText xml:space="preserve"> PAGEREF _Toc229302349 \h </w:instrText>
+        <w:instrText xml:space="preserve"> PAGEREF _Toc229324073 \h </w:instrText>
       </w:r>
       <w:r>
         <w:rPr>
@@ -689,6 +689,65 @@
         <w:rPr>
           <w:noProof/>
         </w:rPr>
+        <w:t>PROGRAM FLOW</w:t>
+      </w:r>
+      <w:r>
+        <w:rPr>
+          <w:noProof/>
+        </w:rPr>
+        <w:tab/>
+      </w:r>
+      <w:r>
+        <w:rPr>
+          <w:noProof/>
+        </w:rPr>
+        <w:fldChar w:fldCharType="begin"/>
+      </w:r>
+      <w:r>
+        <w:rPr>
+          <w:noProof/>
+        </w:rPr>
+        <w:instrText xml:space="preserve"> PAGEREF _Toc229324074 \h </w:instrText>
+      </w:r>
+      <w:r>
+        <w:rPr>
+          <w:noProof/>
+        </w:rPr>
+      </w:r>
+      <w:r>
+        <w:rPr>
+          <w:noProof/>
+        </w:rPr>
+        <w:fldChar w:fldCharType="separate"/>
+      </w:r>
+      <w:r>
+        <w:rPr>
+          <w:noProof/>
+        </w:rPr>
+        <w:t>15</w:t>
+      </w:r>
+      <w:r>
+        <w:rPr>
+          <w:noProof/>
+        </w:rPr>
+        <w:fldChar w:fldCharType="end"/>
+      </w:r>
+    </w:p>
+    <w:p>
+      <w:pPr>
+        <w:pStyle w:val="TOC1"/>
+        <w:rPr>
+          <w:rFonts w:asciiTheme="minorHAnsi" w:hAnsiTheme="minorHAnsi"/>
+          <w:b w:val="0"/>
+          <w:noProof/>
+          <w:color w:val="auto"/>
+          <w:lang w:eastAsia="ja-JP"/>
+        </w:rPr>
+      </w:pPr>
+      <w:r>
+        <w:rPr>
+          <w:noProof/>
+        </w:rPr>
         <w:t>FEATURES IMPLEMENTED CHECKLIST</w:t>
       </w:r>
       <w:r>
@@ -707,7 +766,7 @@
         <w:rPr>
           <w:noProof/>
         </w:rPr>
-        <w:instrText xml:space="preserve"> PAGEREF _Toc229302350 \h </w:instrText>
+        <w:instrText xml:space="preserve"> PAGEREF _Toc229324075 \h </w:instrText>
       </w:r>
       <w:r>
         <w:rPr>
@@ -724,7 +783,7 @@
         <w:rPr>
           <w:noProof/>
         </w:rPr>
-        <w:t>16</w:t>
+        <w:t>17</w:t>
       </w:r>
       <w:r>
         <w:rPr>
@@ -889,7 +948,7 @@
           <w:noProof/>
         </w:rPr>
       </w:pPr>
-      <w:bookmarkStart w:id="0" w:name="_Toc229302343"/>
+      <w:bookmarkStart w:id="0" w:name="_Toc229324067"/>
       <w:r>
         <w:rPr>
           <w:noProof/>
@@ -1226,6 +1285,52 @@
           <w:rFonts w:asciiTheme="majorHAnsi" w:hAnsiTheme="majorHAnsi"/>
         </w:rPr>
       </w:pPr>
+      <w:r>
+        <w:rPr>
+          <w:rFonts w:asciiTheme="majorHAnsi" w:hAnsiTheme="majorHAnsi"/>
+        </w:rPr>
+        <w:t xml:space="preserve">Note: Large files like DesignDoc.docx, DesignDoc.pdf and Large.jpg take a considerable time to transfer especially with our version of </w:t>
+      </w:r>
+      <w:proofErr w:type="spellStart"/>
+      <w:r>
+        <w:rPr>
+          <w:rFonts w:asciiTheme="majorHAnsi" w:hAnsiTheme="majorHAnsi"/>
+        </w:rPr>
+        <w:t>DatagramService</w:t>
+      </w:r>
+      <w:proofErr w:type="spellEnd"/>
+      <w:r>
+        <w:rPr>
+          <w:rFonts w:asciiTheme="majorHAnsi" w:hAnsiTheme="majorHAnsi"/>
+        </w:rPr>
+        <w:t xml:space="preserve"> (which includes Test Cases). Please be patient </w:t>
+      </w:r>
+      <w:r>
+        <w:rPr>
+          <w:rFonts w:asciiTheme="majorHAnsi" w:hAnsiTheme="majorHAnsi"/>
+        </w:rPr>
+        <w:sym w:font="Wingdings" w:char="F04A"/>
+      </w:r>
+    </w:p>
+    <w:p>
+      <w:pPr>
+        <w:pStyle w:val="ListParagraph"/>
+        <w:numPr>
+          <w:ilvl w:val="0"/>
+          <w:numId w:val="3"/>
+        </w:numPr>
+        <w:spacing w:line="360" w:lineRule="auto"/>
+        <w:jc w:val="both"/>
+        <w:rPr>
+          <w:rFonts w:asciiTheme="majorHAnsi" w:hAnsiTheme="majorHAnsi"/>
+        </w:rPr>
+      </w:pPr>
+      <w:r>
+        <w:rPr>
+          <w:rFonts w:asciiTheme="majorHAnsi" w:hAnsiTheme="majorHAnsi"/>
+        </w:rPr>
+        <w:t>The minimum and maximum delay introduced in the tests is 7.5 and 15 seconds respectively. We have considered the retransmission timer interval to be less than 15seconds during our testing. Please change delay according to timer interval if needed.</w:t>
+      </w:r>
     </w:p>
     <w:p>
       <w:pPr>
@@ -1248,88 +1353,25 @@
     </w:p>
     <w:p>
       <w:pPr>
-        <w:jc w:val="both"/>
-        <w:rPr>
-          <w:rFonts w:asciiTheme="majorHAnsi" w:hAnsiTheme="majorHAnsi"/>
-          <w:b/>
-          <w:noProof/>
-        </w:rPr>
-      </w:pPr>
-    </w:p>
-    <w:p>
-      <w:pPr>
-        <w:jc w:val="both"/>
-        <w:rPr>
-          <w:rFonts w:asciiTheme="majorHAnsi" w:hAnsiTheme="majorHAnsi"/>
-          <w:b/>
-          <w:noProof/>
-        </w:rPr>
-      </w:pPr>
-    </w:p>
-    <w:p>
-      <w:pPr>
-        <w:jc w:val="both"/>
-        <w:rPr>
-          <w:rFonts w:asciiTheme="majorHAnsi" w:hAnsiTheme="majorHAnsi"/>
-          <w:b/>
-          <w:noProof/>
-        </w:rPr>
-      </w:pPr>
-    </w:p>
-    <w:p>
-      <w:pPr>
-        <w:jc w:val="both"/>
-        <w:rPr>
-          <w:rFonts w:asciiTheme="majorHAnsi" w:hAnsiTheme="majorHAnsi"/>
-          <w:b/>
-          <w:noProof/>
-        </w:rPr>
-      </w:pPr>
-    </w:p>
-    <w:p>
-      <w:pPr>
-        <w:jc w:val="both"/>
-        <w:rPr>
-          <w:rFonts w:asciiTheme="majorHAnsi" w:hAnsiTheme="majorHAnsi"/>
-          <w:b/>
-          <w:noProof/>
-        </w:rPr>
-      </w:pPr>
-    </w:p>
-    <w:p>
-      <w:pPr>
-        <w:jc w:val="both"/>
-        <w:rPr>
-          <w:rFonts w:asciiTheme="majorHAnsi" w:hAnsiTheme="majorHAnsi"/>
-          <w:b/>
-          <w:noProof/>
-        </w:rPr>
-      </w:pPr>
-    </w:p>
-    <w:p>
-      <w:pPr>
         <w:pStyle w:val="Heading1"/>
         <w:jc w:val="both"/>
         <w:rPr>
           <w:noProof/>
         </w:rPr>
       </w:pPr>
-    </w:p>
-    <w:p>
-      <w:pPr>
-        <w:pStyle w:val="Heading1"/>
-        <w:jc w:val="both"/>
-        <w:rPr>
-          <w:noProof/>
-        </w:rPr>
-      </w:pPr>
-      <w:bookmarkStart w:id="1" w:name="_Toc229302344"/>
+      <w:bookmarkStart w:id="1" w:name="_Toc229324068"/>
       <w:r>
         <w:rPr>
           <w:noProof/>
         </w:rPr>
         <w:t>EXPECTED OUTPUT</w:t>
       </w:r>
+      <w:r>
+        <w:rPr>
+          <w:noProof/>
+        </w:rPr>
+        <w:t xml:space="preserve"> (without tests)</w:t>
+      </w:r>
       <w:bookmarkEnd w:id="1"/>
     </w:p>
     <w:p>
@@ -1340,7 +1382,7 @@
           <w:noProof/>
         </w:rPr>
       </w:pPr>
-      <w:bookmarkStart w:id="2" w:name="_Toc229302345"/>
+      <w:bookmarkStart w:id="2" w:name="_Toc229324069"/>
       <w:r>
         <w:rPr>
           <w:noProof/>
@@ -1652,13 +1694,44 @@
           <w:noProof/>
         </w:rPr>
       </w:pPr>
-      <w:r>
-        <w:rPr>
-          <w:rFonts w:asciiTheme="majorHAnsi" w:hAnsiTheme="majorHAnsi"/>
-          <w:b/>
-          <w:noProof/>
-        </w:rPr>
-        <w:lastRenderedPageBreak/>
+    </w:p>
+    <w:p>
+      <w:pPr>
+        <w:jc w:val="both"/>
+        <w:rPr>
+          <w:rFonts w:asciiTheme="majorHAnsi" w:hAnsiTheme="majorHAnsi"/>
+          <w:b/>
+          <w:noProof/>
+        </w:rPr>
+      </w:pPr>
+    </w:p>
+    <w:p>
+      <w:pPr>
+        <w:jc w:val="both"/>
+        <w:rPr>
+          <w:rFonts w:asciiTheme="majorHAnsi" w:hAnsiTheme="majorHAnsi"/>
+          <w:b/>
+          <w:noProof/>
+        </w:rPr>
+      </w:pPr>
+    </w:p>
+    <w:p>
+      <w:pPr>
+        <w:jc w:val="both"/>
+        <w:rPr>
+          <w:rFonts w:asciiTheme="majorHAnsi" w:hAnsiTheme="majorHAnsi"/>
+          <w:b/>
+          <w:noProof/>
+        </w:rPr>
+      </w:pPr>
+      <w:bookmarkStart w:id="3" w:name="_GoBack"/>
+      <w:bookmarkEnd w:id="3"/>
+      <w:r>
+        <w:rPr>
+          <w:rFonts w:asciiTheme="majorHAnsi" w:hAnsiTheme="majorHAnsi"/>
+          <w:b/>
+          <w:noProof/>
+        </w:rPr>
         <w:t>FTP Server:</w:t>
       </w:r>
     </w:p>
@@ -1827,15 +1900,14 @@
           <w:noProof/>
         </w:rPr>
       </w:pPr>
-      <w:bookmarkStart w:id="3" w:name="_Toc229302346"/>
-      <w:r>
-        <w:rPr>
-          <w:noProof/>
-        </w:rPr>
-        <w:lastRenderedPageBreak/>
+      <w:bookmarkStart w:id="4" w:name="_Toc229324070"/>
+      <w:r>
+        <w:rPr>
+          <w:noProof/>
+        </w:rPr>
         <w:t>Example 2: With fragmentation &amp; reassembly (File size in this example: 40,280 bytes)</w:t>
       </w:r>
-      <w:bookmarkEnd w:id="3"/>
+      <w:bookmarkEnd w:id="4"/>
     </w:p>
     <w:p>
       <w:pPr>
@@ -1967,7 +2039,6 @@
           <w:b/>
           <w:noProof/>
         </w:rPr>
-        <w:lastRenderedPageBreak/>
         <w:drawing>
           <wp:inline distT="0" distB="0" distL="0" distR="0" wp14:anchorId="3FAEFD44" wp14:editId="24D49233">
             <wp:extent cx="3903345" cy="2934335"/>
@@ -2335,7 +2406,6 @@
           <w:b/>
           <w:noProof/>
         </w:rPr>
-        <w:lastRenderedPageBreak/>
         <w:t>FTP Server:</w:t>
       </w:r>
     </w:p>
@@ -2471,7 +2541,6 @@
           <w:b/>
           <w:noProof/>
         </w:rPr>
-        <w:lastRenderedPageBreak/>
         <w:drawing>
           <wp:inline distT="0" distB="0" distL="0" distR="0" wp14:anchorId="06CFEF4C" wp14:editId="4AD6A309">
             <wp:extent cx="4721860" cy="6932930"/>
@@ -2619,7 +2688,6 @@
           <w:b/>
           <w:noProof/>
         </w:rPr>
-        <w:lastRenderedPageBreak/>
         <w:drawing>
           <wp:inline distT="0" distB="0" distL="0" distR="0" wp14:anchorId="330D55D6" wp14:editId="61B90B6B">
             <wp:extent cx="4721860" cy="7083425"/>
@@ -2757,7 +2825,6 @@
           <w:b/>
           <w:noProof/>
         </w:rPr>
-        <w:lastRenderedPageBreak/>
         <w:drawing>
           <wp:inline distT="0" distB="0" distL="0" distR="0" wp14:anchorId="18E67578" wp14:editId="18B37A3D">
             <wp:extent cx="4422140" cy="5759450"/>
@@ -2832,7 +2899,6 @@
         <w:rPr>
           <w:noProof/>
         </w:rPr>
-        <w:lastRenderedPageBreak/>
         <w:drawing>
           <wp:inline distT="0" distB="0" distL="0" distR="0" wp14:anchorId="599D4AA8" wp14:editId="00630F02">
             <wp:extent cx="4449445" cy="7219950"/>
@@ -2911,15 +2977,14 @@
           <w:noProof/>
         </w:rPr>
       </w:pPr>
-      <w:bookmarkStart w:id="4" w:name="_Toc229302347"/>
-      <w:r>
-        <w:rPr>
-          <w:noProof/>
-        </w:rPr>
-        <w:lastRenderedPageBreak/>
+      <w:bookmarkStart w:id="5" w:name="_Toc229324071"/>
+      <w:r>
+        <w:rPr>
+          <w:noProof/>
+        </w:rPr>
         <w:t>PROTOCOL SPECIFICATIONS</w:t>
       </w:r>
-      <w:bookmarkEnd w:id="4"/>
+      <w:bookmarkEnd w:id="5"/>
     </w:p>
     <w:p>
       <w:pPr>
@@ -3369,7 +3434,7 @@
                 <v:stroke joinstyle="miter"/>
                 <v:path gradientshapeok="t" o:connecttype="rect"/>
               </v:shapetype>
-              <v:shape id="Text Box 11" o:spid="_x0000_s1026" type="#_x0000_t202" style="position:absolute;left:0;text-align:left;margin-left:441pt;margin-top:18.8pt;width:90pt;height:27pt;z-index:251668480;visibility:visible;mso-wrap-style:square;mso-width-percent:0;mso-height-percent:0;mso-wrap-distance-left:9pt;mso-wrap-distance-top:0;mso-wrap-distance-right:9pt;mso-wrap-distance-bottom:0;mso-position-horizontal:absolute;mso-position-horizontal-relative:text;mso-position-vertical:absolute;mso-position-vertical-relative:text;mso-width-percent:0;mso-height-percent:0;mso-width-relative:margin;mso-height-relative:margin;v-text-anchor:top" o:gfxdata="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" filled="f" stroked="f">
+              <v:shape id="Text Box 11" o:spid="_x0000_s1026" type="#_x0000_t202" style="position:absolute;left:0;text-align:left;margin-left:441pt;margin-top:18.8pt;width:90pt;height:27pt;z-index:251668480;visibility:visible;mso-wrap-style:square;mso-width-percent:0;mso-height-percent:0;mso-wrap-distance-left:9pt;mso-wrap-distance-top:0;mso-wrap-distance-right:9pt;mso-wrap-distance-bottom:0;mso-position-horizontal:absolute;mso-position-horizontal-relative:text;mso-position-vertical:absolute;mso-position-vertical-relative:text;mso-width-percent:0;mso-height-percent:0;mso-width-relative:margin;mso-height-relative:margin;v-text-anchor:top" o:gfxdata="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" filled="f" stroked="f">
                 <v:textbox>
                   <w:txbxContent>
                     <w:p>
@@ -3692,7 +3757,7 @@
           </mc:Choice>
           <mc:Fallback>
             <w:pict>
-              <v:shape id="Text Box 17" o:spid="_x0000_s1027" type="#_x0000_t202" style="position:absolute;left:0;text-align:left;margin-left:270pt;margin-top:18.8pt;width:2in;height:27pt;z-index:251664384;visibility:visible;mso-wrap-style:square;mso-width-percent:0;mso-height-percent:0;mso-wrap-distance-left:9pt;mso-wrap-distance-top:0;mso-wrap-distance-right:9pt;mso-wrap-distance-bottom:0;mso-position-horizontal:absolute;mso-position-horizontal-relative:text;mso-position-vertical:absolute;mso-position-vertical-relative:text;mso-width-percent:0;mso-height-percent:0;mso-width-relative:margin;mso-height-relative:margin;v-text-anchor:top" o:gfxdata="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" filled="f" stroked="f">
+              <v:shape id="Text Box 17" o:spid="_x0000_s1027" type="#_x0000_t202" style="position:absolute;left:0;text-align:left;margin-left:270pt;margin-top:18.8pt;width:2in;height:27pt;z-index:251664384;visibility:visible;mso-wrap-style:square;mso-width-percent:0;mso-height-percent:0;mso-wrap-distance-left:9pt;mso-wrap-distance-top:0;mso-wrap-distance-right:9pt;mso-wrap-distance-bottom:0;mso-position-horizontal:absolute;mso-position-horizontal-relative:text;mso-position-vertical:absolute;mso-position-vertical-relative:text;mso-width-percent:0;mso-height-percent:0;mso-width-relative:margin;mso-height-relative:margin;v-text-anchor:top" o:gfxdata="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" filled="f" stroked="f">
                 <v:textbox>
                   <w:txbxContent>
                     <w:p>
@@ -3795,7 +3860,7 @@
           </mc:Choice>
           <mc:Fallback>
             <w:pict>
-              <v:shape id="Text Box 15" o:spid="_x0000_s1028" type="#_x0000_t202" style="position:absolute;left:0;text-align:left;margin-left:63pt;margin-top:18.8pt;width:108pt;height:27pt;z-index:251660288;visibility:visible;mso-wrap-style:square;mso-width-percent:0;mso-height-percent:0;mso-wrap-distance-left:9pt;mso-wrap-distance-top:0;mso-wrap-distance-right:9pt;mso-wrap-distance-bottom:0;mso-position-horizontal:absolute;mso-position-horizontal-relative:text;mso-position-vertical:absolute;mso-position-vertical-relative:text;mso-width-percent:0;mso-height-percent:0;mso-width-relative:margin;mso-height-relative:margin;v-text-anchor:top" o:gfxdata="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" filled="f" stroked="f">
+              <v:shape id="Text Box 15" o:spid="_x0000_s1028" type="#_x0000_t202" style="position:absolute;left:0;text-align:left;margin-left:63pt;margin-top:18.8pt;width:108pt;height:27pt;z-index:251660288;visibility:visible;mso-wrap-style:square;mso-width-percent:0;mso-height-percent:0;mso-wrap-distance-left:9pt;mso-wrap-distance-top:0;mso-wrap-distance-right:9pt;mso-wrap-distance-bottom:0;mso-position-horizontal:absolute;mso-position-horizontal-relative:text;mso-position-vertical:absolute;mso-position-vertical-relative:text;mso-width-percent:0;mso-height-percent:0;mso-width-relative:margin;mso-height-relative:margin;v-text-anchor:top" o:gfxdata="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" filled="f" stroked="f">
                 <v:textbox>
                   <w:txbxContent>
                     <w:p>
@@ -4335,21 +4400,124 @@
     </w:p>
     <w:p>
       <w:pPr>
+        <w:rPr>
+          <w:rFonts w:asciiTheme="majorHAnsi" w:eastAsiaTheme="majorEastAsia" w:hAnsiTheme="majorHAnsi" w:cstheme="majorBidi"/>
+          <w:b/>
+          <w:bCs/>
+          <w:noProof/>
+          <w:color w:val="345A8A" w:themeColor="accent1" w:themeShade="B5"/>
+          <w:sz w:val="32"/>
+          <w:szCs w:val="32"/>
+        </w:rPr>
+      </w:pPr>
+      <w:r>
+        <w:rPr>
+          <w:noProof/>
+        </w:rPr>
+        <w:br w:type="page"/>
+      </w:r>
+    </w:p>
+    <w:p>
+      <w:pPr>
         <w:pStyle w:val="Heading1"/>
-        <w:jc w:val="both"/>
-        <w:rPr>
-          <w:noProof/>
-        </w:rPr>
-      </w:pPr>
-      <w:bookmarkStart w:id="5" w:name="_Toc229302348"/>
-      <w:r>
-        <w:rPr>
-          <w:noProof/>
-        </w:rPr>
-        <w:lastRenderedPageBreak/>
+        <w:rPr>
+          <w:noProof/>
+        </w:rPr>
+      </w:pPr>
+      <w:bookmarkStart w:id="6" w:name="_Toc229324072"/>
+      <w:r>
+        <w:rPr>
+          <w:noProof/>
+        </w:rPr>
+        <w:t>ARCHITECTURE</w:t>
+      </w:r>
+      <w:bookmarkEnd w:id="6"/>
+    </w:p>
+    <w:p>
+      <w:pPr>
+        <w:pStyle w:val="Heading1"/>
+        <w:rPr>
+          <w:noProof/>
+        </w:rPr>
+      </w:pPr>
+      <w:r>
+        <w:rPr>
+          <w:noProof/>
+        </w:rPr>
+        <w:drawing>
+          <wp:inline distT="0" distB="0" distL="0" distR="0" wp14:anchorId="201E6367" wp14:editId="35DAC14C">
+            <wp:extent cx="6068343" cy="7857644"/>
+            <wp:effectExtent l="25400" t="25400" r="27940" b="16510"/>
+            <wp:docPr id="13" name="Picture 1"/>
+            <wp:cNvGraphicFramePr>
+              <a:graphicFrameLocks xmlns:a="http://schemas.openxmlformats.org/drawingml/2006/main" noChangeAspect="1"/>
+            </wp:cNvGraphicFramePr>
+            <a:graphic xmlns:a="http://schemas.openxmlformats.org/drawingml/2006/main">
+              <a:graphicData uri="http://schemas.openxmlformats.org/drawingml/2006/picture">
+                <pic:pic xmlns:pic="http://schemas.openxmlformats.org/drawingml/2006/picture">
+                  <pic:nvPicPr>
+                    <pic:cNvPr id="0" name="Picture 1"/>
+                    <pic:cNvPicPr>
+                      <a:picLocks noChangeAspect="1" noChangeArrowheads="1"/>
+                    </pic:cNvPicPr>
+                  </pic:nvPicPr>
+                  <pic:blipFill>
+                    <a:blip r:embed="rId18">
+                      <a:extLst>
+                        <a:ext uri="{28A0092B-C50C-407E-A947-70E740481C1C}">
+                          <a14:useLocalDpi xmlns:a14="http://schemas.microsoft.com/office/drawing/2010/main" val="0"/>
+                        </a:ext>
+                      </a:extLst>
+                    </a:blip>
+                    <a:srcRect/>
+                    <a:stretch>
+                      <a:fillRect/>
+                    </a:stretch>
+                  </pic:blipFill>
+                  <pic:spPr bwMode="auto">
+                    <a:xfrm>
+                      <a:off x="0" y="0"/>
+                      <a:ext cx="6069077" cy="7858594"/>
+                    </a:xfrm>
+                    <a:prstGeom prst="rect">
+                      <a:avLst/>
+                    </a:prstGeom>
+                    <a:noFill/>
+                    <a:ln w="19050">
+                      <a:solidFill>
+                        <a:schemeClr val="tx1"/>
+                      </a:solidFill>
+                    </a:ln>
+                  </pic:spPr>
+                </pic:pic>
+              </a:graphicData>
+            </a:graphic>
+          </wp:inline>
+        </w:drawing>
+      </w:r>
+      <w:r>
+        <w:rPr>
+          <w:noProof/>
+        </w:rPr>
+        <w:br w:type="page"/>
+      </w:r>
+    </w:p>
+    <w:p>
+      <w:pPr>
+        <w:pStyle w:val="Heading1"/>
+        <w:jc w:val="both"/>
+        <w:rPr>
+          <w:noProof/>
+        </w:rPr>
+      </w:pPr>
+      <w:bookmarkStart w:id="7" w:name="_Toc229324073"/>
+      <w:r>
+        <w:rPr>
+          <w:noProof/>
+        </w:rPr>
         <w:t>CLASS DIAGRAM</w:t>
       </w:r>
-      <w:bookmarkEnd w:id="5"/>
+      <w:bookmarkEnd w:id="7"/>
     </w:p>
     <w:p>
       <w:pPr>
@@ -4381,7 +4549,7 @@
                     </pic:cNvPicPr>
                   </pic:nvPicPr>
                   <pic:blipFill>
-                    <a:blip r:embed="rId18">
+                    <a:blip r:embed="rId19">
                       <a:extLst>
                         <a:ext uri="{28A0092B-C50C-407E-A947-70E740481C1C}">
                           <a14:useLocalDpi xmlns:a14="http://schemas.microsoft.com/office/drawing/2010/main" val="0"/>
@@ -4524,12 +4692,11 @@
         <w:pStyle w:val="Heading1"/>
         <w:jc w:val="both"/>
       </w:pPr>
-      <w:bookmarkStart w:id="6" w:name="_Toc229302349"/>
-      <w:r>
-        <w:lastRenderedPageBreak/>
+      <w:bookmarkStart w:id="8" w:name="_Toc229324074"/>
+      <w:r>
         <w:t>PROGRAM FLOW</w:t>
       </w:r>
-      <w:bookmarkEnd w:id="6"/>
+      <w:bookmarkEnd w:id="8"/>
     </w:p>
     <w:p>
       <w:pPr>
@@ -5590,12 +5757,11 @@
         <w:pStyle w:val="Heading1"/>
         <w:jc w:val="both"/>
       </w:pPr>
-      <w:bookmarkStart w:id="7" w:name="_Toc229302350"/>
-      <w:r>
-        <w:lastRenderedPageBreak/>
+      <w:bookmarkStart w:id="9" w:name="_Toc229324075"/>
+      <w:r>
         <w:t>FEATURES IMPLEMENTED CHECKLIST</w:t>
       </w:r>
-      <w:bookmarkEnd w:id="7"/>
+      <w:bookmarkEnd w:id="9"/>
     </w:p>
     <w:p>
       <w:pPr>
@@ -5889,8 +6055,12 @@
         </w:rPr>
         <w:t>Test cases</w:t>
       </w:r>
-      <w:bookmarkStart w:id="8" w:name="_GoBack"/>
-      <w:bookmarkEnd w:id="8"/>
+      <w:r>
+        <w:rPr>
+          <w:rFonts w:asciiTheme="majorHAnsi" w:hAnsiTheme="majorHAnsi"/>
+        </w:rPr>
+        <w:t xml:space="preserve"> (Extra-credit)</w:t>
+      </w:r>
     </w:p>
     <w:sectPr>
       <w:pgSz w:w="12240" w:h="15840"/>
@@ -6385,6 +6555,92 @@
     </w:lvl>
   </w:abstractNum>
   <w:abstractNum w:abstractNumId="5">
+    <w:nsid w:val="5345493D"/>
+    <w:multiLevelType w:val="hybridMultilevel"/>
+    <w:tmpl w:val="CEDC634C"/>
+    <w:lvl w:ilvl="0" w:tplc="0409000F">
+      <w:start w:val="1"/>
+      <w:numFmt w:val="decimal"/>
+      <w:lvlText w:val="%1."/>
+      <w:lvlJc w:val="left"/>
+      <w:pPr>
+        <w:ind w:left="360" w:hanging="360"/>
+      </w:pPr>
+    </w:lvl>
+    <w:lvl w:ilvl="1" w:tplc="04090019" w:tentative="1">
+      <w:start w:val="1"/>
+      <w:numFmt w:val="lowerLetter"/>
+      <w:lvlText w:val="%2."/>
+      <w:lvlJc w:val="left"/>
+      <w:pPr>
+        <w:ind w:left="1080" w:hanging="360"/>
+      </w:pPr>
+    </w:lvl>
+    <w:lvl w:ilvl="2" w:tplc="0409001B" w:tentative="1">
+      <w:start w:val="1"/>
+      <w:numFmt w:val="lowerRoman"/>
+      <w:lvlText w:val="%3."/>
+      <w:lvlJc w:val="right"/>
+      <w:pPr>
+        <w:ind w:left="1800" w:hanging="180"/>
+      </w:pPr>
+    </w:lvl>
+    <w:lvl w:ilvl="3" w:tplc="0409000F" w:tentative="1">
+      <w:start w:val="1"/>
+      <w:numFmt w:val="decimal"/>
+      <w:lvlText w:val="%4."/>
+      <w:lvlJc w:val="left"/>
+      <w:pPr>
+        <w:ind w:left="2520" w:hanging="360"/>
+      </w:pPr>
+    </w:lvl>
+    <w:lvl w:ilvl="4" w:tplc="04090019" w:tentative="1">
+      <w:start w:val="1"/>
+      <w:numFmt w:val="lowerLetter"/>
+      <w:lvlText w:val="%5."/>
+      <w:lvlJc w:val="left"/>
+      <w:pPr>
+        <w:ind w:left="3240" w:hanging="360"/>
+      </w:pPr>
+    </w:lvl>
+    <w:lvl w:ilvl="5" w:tplc="0409001B" w:tentative="1">
+      <w:start w:val="1"/>
+      <w:numFmt w:val="lowerRoman"/>
+      <w:lvlText w:val="%6."/>
+      <w:lvlJc w:val="right"/>
+      <w:pPr>
+        <w:ind w:left="3960" w:hanging="180"/>
+      </w:pPr>
+    </w:lvl>
+    <w:lvl w:ilvl="6" w:tplc="0409000F" w:tentative="1">
+      <w:start w:val="1"/>
+      <w:numFmt w:val="decimal"/>
+      <w:lvlText w:val="%7."/>
+      <w:lvlJc w:val="left"/>
+      <w:pPr>
+        <w:ind w:left="4680" w:hanging="360"/>
+      </w:pPr>
+    </w:lvl>
+    <w:lvl w:ilvl="7" w:tplc="04090019" w:tentative="1">
+      <w:start w:val="1"/>
+      <w:numFmt w:val="lowerLetter"/>
+      <w:lvlText w:val="%8."/>
+      <w:lvlJc w:val="left"/>
+      <w:pPr>
+        <w:ind w:left="5400" w:hanging="360"/>
+      </w:pPr>
+    </w:lvl>
+    <w:lvl w:ilvl="8" w:tplc="0409001B" w:tentative="1">
+      <w:start w:val="1"/>
+      <w:numFmt w:val="lowerRoman"/>
+      <w:lvlText w:val="%9."/>
+      <w:lvlJc w:val="right"/>
+      <w:pPr>
+        <w:ind w:left="6120" w:hanging="180"/>
+      </w:pPr>
+    </w:lvl>
+  </w:abstractNum>
+  <w:abstractNum w:abstractNumId="6">
     <w:nsid w:val="5A1F0E28"/>
     <w:multiLevelType w:val="hybridMultilevel"/>
     <w:tmpl w:val="8438C9B6"/>
@@ -6470,7 +6726,7 @@
       </w:pPr>
     </w:lvl>
   </w:abstractNum>
-  <w:abstractNum w:abstractNumId="6">
+  <w:abstractNum w:abstractNumId="7">
     <w:nsid w:val="66617663"/>
     <w:multiLevelType w:val="hybridMultilevel"/>
     <w:tmpl w:val="E654C108"/>
@@ -6556,10 +6812,10 @@
       </w:pPr>
     </w:lvl>
   </w:abstractNum>
-  <w:abstractNum w:abstractNumId="7">
+  <w:abstractNum w:abstractNumId="8">
     <w:nsid w:val="6DD14AF2"/>
     <w:multiLevelType w:val="hybridMultilevel"/>
-    <w:tmpl w:val="B0AADD7A"/>
+    <w:tmpl w:val="BD16720A"/>
     <w:lvl w:ilvl="0" w:tplc="0409000F">
       <w:start w:val="1"/>
       <w:numFmt w:val="decimal"/>
@@ -6649,22 +6905,25 @@
     <w:abstractNumId w:val="0"/>
   </w:num>
   <w:num w:numId="3">
-    <w:abstractNumId w:val="7"/>
+    <w:abstractNumId w:val="8"/>
   </w:num>
   <w:num w:numId="4">
-    <w:abstractNumId w:val="6"/>
+    <w:abstractNumId w:val="7"/>
   </w:num>
   <w:num w:numId="5">
     <w:abstractNumId w:val="3"/>
   </w:num>
   <w:num w:numId="6">
-    <w:abstractNumId w:val="5"/>
+    <w:abstractNumId w:val="6"/>
   </w:num>
   <w:num w:numId="7">
     <w:abstractNumId w:val="1"/>
   </w:num>
   <w:num w:numId="8">
     <w:abstractNumId w:val="4"/>
+  </w:num>
+  <w:num w:numId="9">
+    <w:abstractNumId w:val="5"/>
   </w:num>
 </w:numbering>
 </file>
@@ -8054,7 +8313,7 @@
 </file>
 
 <file path=customXml/itemProps1.xml><?xml version="1.0" encoding="utf-8"?>
-<ds:datastoreItem xmlns:ds="http://schemas.openxmlformats.org/officeDocument/2006/customXml" ds:itemID="{6B742D51-2B4E-5D46-A81D-69D351C92918}">
+<ds:datastoreItem xmlns:ds="http://schemas.openxmlformats.org/officeDocument/2006/customXml" ds:itemID="{EE6899FB-65D1-9842-B204-8946060FD2DC}">
   <ds:schemaRefs>
     <ds:schemaRef ds:uri="http://schemas.openxmlformats.org/officeDocument/2006/bibliography"/>
   </ds:schemaRefs>

</xml_diff>

<commit_message>
Client close null ptr exception fixed
</commit_message>
<xml_diff>
--- a/DesignDoc.docx
+++ b/DesignDoc.docx
@@ -268,6 +268,8 @@
         </w:rPr>
         <w:fldChar w:fldCharType="separate"/>
       </w:r>
+      <w:bookmarkStart w:id="0" w:name="_GoBack"/>
+      <w:bookmarkEnd w:id="0"/>
       <w:r>
         <w:rPr>
           <w:noProof/>
@@ -290,7 +292,7 @@
         <w:rPr>
           <w:noProof/>
         </w:rPr>
-        <w:instrText xml:space="preserve"> PAGEREF _Toc229324067 \h </w:instrText>
+        <w:instrText xml:space="preserve"> PAGEREF _Toc229388963 \h </w:instrText>
       </w:r>
       <w:r>
         <w:rPr>
@@ -349,7 +351,7 @@
         <w:rPr>
           <w:noProof/>
         </w:rPr>
-        <w:instrText xml:space="preserve"> PAGEREF _Toc229324068 \h </w:instrText>
+        <w:instrText xml:space="preserve"> PAGEREF _Toc229388964 \h </w:instrText>
       </w:r>
       <w:r>
         <w:rPr>
@@ -366,7 +368,7 @@
         <w:rPr>
           <w:noProof/>
         </w:rPr>
-        <w:t>3</w:t>
+        <w:t>4</w:t>
       </w:r>
       <w:r>
         <w:rPr>
@@ -410,7 +412,7 @@
         <w:rPr>
           <w:noProof/>
         </w:rPr>
-        <w:instrText xml:space="preserve"> PAGEREF _Toc229324069 \h </w:instrText>
+        <w:instrText xml:space="preserve"> PAGEREF _Toc229388965 \h </w:instrText>
       </w:r>
       <w:r>
         <w:rPr>
@@ -427,7 +429,7 @@
         <w:rPr>
           <w:noProof/>
         </w:rPr>
-        <w:t>3</w:t>
+        <w:t>4</w:t>
       </w:r>
       <w:r>
         <w:rPr>
@@ -471,7 +473,7 @@
         <w:rPr>
           <w:noProof/>
         </w:rPr>
-        <w:instrText xml:space="preserve"> PAGEREF _Toc229324070 \h </w:instrText>
+        <w:instrText xml:space="preserve"> PAGEREF _Toc229388966 \h </w:instrText>
       </w:r>
       <w:r>
         <w:rPr>
@@ -488,7 +490,7 @@
         <w:rPr>
           <w:noProof/>
         </w:rPr>
-        <w:t>5</w:t>
+        <w:t>6</w:t>
       </w:r>
       <w:r>
         <w:rPr>
@@ -530,7 +532,7 @@
         <w:rPr>
           <w:noProof/>
         </w:rPr>
-        <w:instrText xml:space="preserve"> PAGEREF _Toc229324071 \h </w:instrText>
+        <w:instrText xml:space="preserve"> PAGEREF _Toc229388967 \h </w:instrText>
       </w:r>
       <w:r>
         <w:rPr>
@@ -547,7 +549,7 @@
         <w:rPr>
           <w:noProof/>
         </w:rPr>
-        <w:t>12</w:t>
+        <w:t>13</w:t>
       </w:r>
       <w:r>
         <w:rPr>
@@ -589,7 +591,7 @@
         <w:rPr>
           <w:noProof/>
         </w:rPr>
-        <w:instrText xml:space="preserve"> PAGEREF _Toc229324072 \h </w:instrText>
+        <w:instrText xml:space="preserve"> PAGEREF _Toc229388968 \h </w:instrText>
       </w:r>
       <w:r>
         <w:rPr>
@@ -606,7 +608,7 @@
         <w:rPr>
           <w:noProof/>
         </w:rPr>
-        <w:t>13</w:t>
+        <w:t>14</w:t>
       </w:r>
       <w:r>
         <w:rPr>
@@ -648,7 +650,7 @@
         <w:rPr>
           <w:noProof/>
         </w:rPr>
-        <w:instrText xml:space="preserve"> PAGEREF _Toc229324073 \h </w:instrText>
+        <w:instrText xml:space="preserve"> PAGEREF _Toc229388969 \h </w:instrText>
       </w:r>
       <w:r>
         <w:rPr>
@@ -665,7 +667,7 @@
         <w:rPr>
           <w:noProof/>
         </w:rPr>
-        <w:t>14</w:t>
+        <w:t>15</w:t>
       </w:r>
       <w:r>
         <w:rPr>
@@ -707,7 +709,7 @@
         <w:rPr>
           <w:noProof/>
         </w:rPr>
-        <w:instrText xml:space="preserve"> PAGEREF _Toc229324074 \h </w:instrText>
+        <w:instrText xml:space="preserve"> PAGEREF _Toc229388970 \h </w:instrText>
       </w:r>
       <w:r>
         <w:rPr>
@@ -724,7 +726,7 @@
         <w:rPr>
           <w:noProof/>
         </w:rPr>
-        <w:t>15</w:t>
+        <w:t>16</w:t>
       </w:r>
       <w:r>
         <w:rPr>
@@ -766,7 +768,7 @@
         <w:rPr>
           <w:noProof/>
         </w:rPr>
-        <w:instrText xml:space="preserve"> PAGEREF _Toc229324075 \h </w:instrText>
+        <w:instrText xml:space="preserve"> PAGEREF _Toc229388971 \h </w:instrText>
       </w:r>
       <w:r>
         <w:rPr>
@@ -783,7 +785,7 @@
         <w:rPr>
           <w:noProof/>
         </w:rPr>
-        <w:t>17</w:t>
+        <w:t>18</w:t>
       </w:r>
       <w:r>
         <w:rPr>
@@ -948,14 +950,14 @@
           <w:noProof/>
         </w:rPr>
       </w:pPr>
-      <w:bookmarkStart w:id="0" w:name="_Toc229324067"/>
+      <w:bookmarkStart w:id="1" w:name="_Toc229388963"/>
       <w:r>
         <w:rPr>
           <w:noProof/>
         </w:rPr>
         <w:t>INSTRUCTIONS TO RUN THE PROGRAM</w:t>
       </w:r>
-      <w:bookmarkEnd w:id="0"/>
+      <w:bookmarkEnd w:id="1"/>
     </w:p>
     <w:p>
       <w:pPr>
@@ -1113,7 +1115,19 @@
         <w:rPr>
           <w:rFonts w:asciiTheme="majorHAnsi" w:hAnsiTheme="majorHAnsi"/>
         </w:rPr>
-        <w:t xml:space="preserve"> FTPClient.java. (Note: Modify the Destination IP if running the client from a different machine) You will be prompted to enter the file name on the console window. Enter any file name from the following: </w:t>
+        <w:t xml:space="preserve"> FTPClient.java</w:t>
+      </w:r>
+      <w:r>
+        <w:rPr>
+          <w:rFonts w:asciiTheme="majorHAnsi" w:hAnsiTheme="majorHAnsi"/>
+        </w:rPr>
+        <w:t xml:space="preserve"> on different machines</w:t>
+      </w:r>
+      <w:r>
+        <w:rPr>
+          <w:rFonts w:asciiTheme="majorHAnsi" w:hAnsiTheme="majorHAnsi"/>
+        </w:rPr>
+        <w:t xml:space="preserve">. (Note: Modify the Destination IP if running the client from a different machine) You will be prompted to enter the file name on the console window. Enter any file name from the following: </w:t>
       </w:r>
     </w:p>
     <w:p>
@@ -1273,7 +1287,7 @@
         <w:rPr>
           <w:rFonts w:asciiTheme="majorHAnsi" w:hAnsiTheme="majorHAnsi"/>
         </w:rPr>
-        <w:t>Large.jpg</w:t>
+        <w:t>ClassDiagram.png</w:t>
       </w:r>
     </w:p>
     <w:p>
@@ -1289,7 +1303,7 @@
         <w:rPr>
           <w:rFonts w:asciiTheme="majorHAnsi" w:hAnsiTheme="majorHAnsi"/>
         </w:rPr>
-        <w:t xml:space="preserve">Note: Large files like DesignDoc.docx, DesignDoc.pdf and Large.jpg take a considerable time to transfer especially with our version of </w:t>
+        <w:t xml:space="preserve">Note: Large files like DesignDoc.docx, DesignDoc.pdf take a considerable time to transfer especially with our version of </w:t>
       </w:r>
       <w:proofErr w:type="spellStart"/>
       <w:r>
@@ -1331,6 +1345,171 @@
         </w:rPr>
         <w:t>The minimum and maximum delay introduced in the tests is 7.5 and 15 seconds respectively. We have considered the retransmission timer interval to be less than 15seconds during our testing. Please change delay according to timer interval if needed.</w:t>
       </w:r>
+      <w:r>
+        <w:rPr>
+          <w:rFonts w:asciiTheme="majorHAnsi" w:hAnsiTheme="majorHAnsi"/>
+        </w:rPr>
+        <w:t xml:space="preserve"> </w:t>
+      </w:r>
+    </w:p>
+    <w:p>
+      <w:pPr>
+        <w:pStyle w:val="ListParagraph"/>
+        <w:numPr>
+          <w:ilvl w:val="0"/>
+          <w:numId w:val="3"/>
+        </w:numPr>
+        <w:spacing w:line="360" w:lineRule="auto"/>
+        <w:jc w:val="both"/>
+        <w:rPr>
+          <w:rFonts w:asciiTheme="majorHAnsi" w:hAnsiTheme="majorHAnsi"/>
+        </w:rPr>
+      </w:pPr>
+      <w:r>
+        <w:rPr>
+          <w:rFonts w:asciiTheme="majorHAnsi" w:hAnsiTheme="majorHAnsi"/>
+        </w:rPr>
+        <w:t xml:space="preserve">Note: At times, due to </w:t>
+      </w:r>
+      <w:r>
+        <w:rPr>
+          <w:rFonts w:asciiTheme="majorHAnsi" w:hAnsiTheme="majorHAnsi"/>
+        </w:rPr>
+        <w:t>delay</w:t>
+      </w:r>
+      <w:r>
+        <w:rPr>
+          <w:rFonts w:asciiTheme="majorHAnsi" w:hAnsiTheme="majorHAnsi"/>
+        </w:rPr>
+        <w:t xml:space="preserve"> and dropped packets introduced by the test cases, the client program repeatedly sends the same acknowledgement (of the last packet correctly received) and it appears like the program is stuck. But please be patient, it will proceed to completion.</w:t>
+      </w:r>
+    </w:p>
+    <w:p>
+      <w:pPr>
+        <w:pStyle w:val="ListParagraph"/>
+        <w:spacing w:line="360" w:lineRule="auto"/>
+        <w:jc w:val="both"/>
+        <w:rPr>
+          <w:rFonts w:asciiTheme="majorHAnsi" w:hAnsiTheme="majorHAnsi"/>
+        </w:rPr>
+      </w:pPr>
+      <w:r>
+        <w:rPr>
+          <w:rFonts w:asciiTheme="majorHAnsi" w:hAnsiTheme="majorHAnsi"/>
+        </w:rPr>
+        <w:t>Test with smaller files like Sample1.txt or Small.gif in this case to test the logic.</w:t>
+      </w:r>
+    </w:p>
+    <w:p>
+      <w:pPr>
+        <w:pStyle w:val="ListParagraph"/>
+        <w:spacing w:line="360" w:lineRule="auto"/>
+        <w:ind w:left="360"/>
+        <w:jc w:val="both"/>
+        <w:rPr>
+          <w:rFonts w:asciiTheme="majorHAnsi" w:hAnsiTheme="majorHAnsi"/>
+        </w:rPr>
+      </w:pPr>
+    </w:p>
+    <w:p>
+      <w:pPr>
+        <w:pStyle w:val="ListParagraph"/>
+        <w:spacing w:line="360" w:lineRule="auto"/>
+        <w:jc w:val="both"/>
+        <w:rPr>
+          <w:rFonts w:asciiTheme="majorHAnsi" w:hAnsiTheme="majorHAnsi"/>
+        </w:rPr>
+      </w:pPr>
+    </w:p>
+    <w:p>
+      <w:pPr>
+        <w:pStyle w:val="ListParagraph"/>
+        <w:spacing w:line="360" w:lineRule="auto"/>
+        <w:jc w:val="both"/>
+        <w:rPr>
+          <w:rFonts w:asciiTheme="majorHAnsi" w:hAnsiTheme="majorHAnsi"/>
+        </w:rPr>
+      </w:pPr>
+    </w:p>
+    <w:p>
+      <w:pPr>
+        <w:pStyle w:val="ListParagraph"/>
+        <w:spacing w:line="360" w:lineRule="auto"/>
+        <w:jc w:val="both"/>
+        <w:rPr>
+          <w:rFonts w:asciiTheme="majorHAnsi" w:hAnsiTheme="majorHAnsi"/>
+        </w:rPr>
+      </w:pPr>
+    </w:p>
+    <w:p>
+      <w:pPr>
+        <w:pStyle w:val="ListParagraph"/>
+        <w:spacing w:line="360" w:lineRule="auto"/>
+        <w:jc w:val="both"/>
+        <w:rPr>
+          <w:rFonts w:asciiTheme="majorHAnsi" w:hAnsiTheme="majorHAnsi"/>
+        </w:rPr>
+      </w:pPr>
+    </w:p>
+    <w:p>
+      <w:pPr>
+        <w:pStyle w:val="ListParagraph"/>
+        <w:spacing w:line="360" w:lineRule="auto"/>
+        <w:jc w:val="both"/>
+        <w:rPr>
+          <w:rFonts w:asciiTheme="majorHAnsi" w:hAnsiTheme="majorHAnsi"/>
+        </w:rPr>
+      </w:pPr>
+    </w:p>
+    <w:p>
+      <w:pPr>
+        <w:pStyle w:val="ListParagraph"/>
+        <w:spacing w:line="360" w:lineRule="auto"/>
+        <w:jc w:val="both"/>
+        <w:rPr>
+          <w:rFonts w:asciiTheme="majorHAnsi" w:hAnsiTheme="majorHAnsi"/>
+        </w:rPr>
+      </w:pPr>
+    </w:p>
+    <w:p>
+      <w:pPr>
+        <w:pStyle w:val="ListParagraph"/>
+        <w:spacing w:line="360" w:lineRule="auto"/>
+        <w:jc w:val="both"/>
+        <w:rPr>
+          <w:rFonts w:asciiTheme="majorHAnsi" w:hAnsiTheme="majorHAnsi"/>
+        </w:rPr>
+      </w:pPr>
+    </w:p>
+    <w:p>
+      <w:pPr>
+        <w:pStyle w:val="ListParagraph"/>
+        <w:spacing w:line="360" w:lineRule="auto"/>
+        <w:jc w:val="both"/>
+        <w:rPr>
+          <w:rFonts w:asciiTheme="majorHAnsi" w:hAnsiTheme="majorHAnsi"/>
+        </w:rPr>
+      </w:pPr>
+    </w:p>
+    <w:p>
+      <w:pPr>
+        <w:pStyle w:val="ListParagraph"/>
+        <w:spacing w:line="360" w:lineRule="auto"/>
+        <w:jc w:val="both"/>
+        <w:rPr>
+          <w:rFonts w:asciiTheme="majorHAnsi" w:hAnsiTheme="majorHAnsi"/>
+        </w:rPr>
+      </w:pPr>
+    </w:p>
+    <w:p>
+      <w:pPr>
+        <w:pStyle w:val="ListParagraph"/>
+        <w:spacing w:line="360" w:lineRule="auto"/>
+        <w:jc w:val="both"/>
+        <w:rPr>
+          <w:rFonts w:asciiTheme="majorHAnsi" w:hAnsiTheme="majorHAnsi"/>
+        </w:rPr>
+      </w:pPr>
     </w:p>
     <w:p>
       <w:pPr>
@@ -1359,7 +1538,71 @@
           <w:noProof/>
         </w:rPr>
       </w:pPr>
-      <w:bookmarkStart w:id="1" w:name="_Toc229324068"/>
+    </w:p>
+    <w:p>
+      <w:pPr>
+        <w:pStyle w:val="Heading1"/>
+        <w:jc w:val="both"/>
+        <w:rPr>
+          <w:noProof/>
+        </w:rPr>
+      </w:pPr>
+    </w:p>
+    <w:p>
+      <w:pPr>
+        <w:pStyle w:val="Heading1"/>
+        <w:jc w:val="both"/>
+        <w:rPr>
+          <w:noProof/>
+        </w:rPr>
+      </w:pPr>
+    </w:p>
+    <w:p>
+      <w:pPr>
+        <w:pStyle w:val="Heading1"/>
+        <w:jc w:val="both"/>
+        <w:rPr>
+          <w:noProof/>
+        </w:rPr>
+      </w:pPr>
+    </w:p>
+    <w:p>
+      <w:pPr>
+        <w:pStyle w:val="Heading1"/>
+        <w:jc w:val="both"/>
+        <w:rPr>
+          <w:noProof/>
+        </w:rPr>
+      </w:pPr>
+    </w:p>
+    <w:p>
+      <w:pPr>
+        <w:rPr>
+          <w:rFonts w:asciiTheme="majorHAnsi" w:eastAsiaTheme="majorEastAsia" w:hAnsiTheme="majorHAnsi" w:cstheme="majorBidi"/>
+          <w:b/>
+          <w:bCs/>
+          <w:noProof/>
+          <w:color w:val="345A8A" w:themeColor="accent1" w:themeShade="B5"/>
+          <w:sz w:val="32"/>
+          <w:szCs w:val="32"/>
+        </w:rPr>
+      </w:pPr>
+      <w:r>
+        <w:rPr>
+          <w:noProof/>
+        </w:rPr>
+        <w:br w:type="page"/>
+      </w:r>
+    </w:p>
+    <w:p>
+      <w:pPr>
+        <w:pStyle w:val="Heading1"/>
+        <w:jc w:val="both"/>
+        <w:rPr>
+          <w:noProof/>
+        </w:rPr>
+      </w:pPr>
+      <w:bookmarkStart w:id="2" w:name="_Toc229388964"/>
       <w:r>
         <w:rPr>
           <w:noProof/>
@@ -1372,7 +1615,7 @@
         </w:rPr>
         <w:t xml:space="preserve"> (without tests)</w:t>
       </w:r>
-      <w:bookmarkEnd w:id="1"/>
+      <w:bookmarkEnd w:id="2"/>
     </w:p>
     <w:p>
       <w:pPr>
@@ -1382,7 +1625,7 @@
           <w:noProof/>
         </w:rPr>
       </w:pPr>
-      <w:bookmarkStart w:id="2" w:name="_Toc229324069"/>
+      <w:bookmarkStart w:id="3" w:name="_Toc229388965"/>
       <w:r>
         <w:rPr>
           <w:noProof/>
@@ -1395,7 +1638,7 @@
         </w:rPr>
         <w:t>(File size in this example: 411 bytes)</w:t>
       </w:r>
-      <w:bookmarkEnd w:id="2"/>
+      <w:bookmarkEnd w:id="3"/>
     </w:p>
     <w:p>
       <w:pPr>
@@ -1724,8 +1967,6 @@
           <w:noProof/>
         </w:rPr>
       </w:pPr>
-      <w:bookmarkStart w:id="3" w:name="_GoBack"/>
-      <w:bookmarkEnd w:id="3"/>
       <w:r>
         <w:rPr>
           <w:rFonts w:asciiTheme="majorHAnsi" w:hAnsiTheme="majorHAnsi"/>
@@ -1900,7 +2141,7 @@
           <w:noProof/>
         </w:rPr>
       </w:pPr>
-      <w:bookmarkStart w:id="4" w:name="_Toc229324070"/>
+      <w:bookmarkStart w:id="4" w:name="_Toc229388966"/>
       <w:r>
         <w:rPr>
           <w:noProof/>
@@ -2977,7 +3218,7 @@
           <w:noProof/>
         </w:rPr>
       </w:pPr>
-      <w:bookmarkStart w:id="5" w:name="_Toc229324071"/>
+      <w:bookmarkStart w:id="5" w:name="_Toc229388967"/>
       <w:r>
         <w:rPr>
           <w:noProof/>
@@ -4424,7 +4665,7 @@
           <w:noProof/>
         </w:rPr>
       </w:pPr>
-      <w:bookmarkStart w:id="6" w:name="_Toc229324072"/>
+      <w:bookmarkStart w:id="6" w:name="_Toc229388968"/>
       <w:r>
         <w:rPr>
           <w:noProof/>
@@ -4510,7 +4751,7 @@
           <w:noProof/>
         </w:rPr>
       </w:pPr>
-      <w:bookmarkStart w:id="7" w:name="_Toc229324073"/>
+      <w:bookmarkStart w:id="7" w:name="_Toc229388969"/>
       <w:r>
         <w:rPr>
           <w:noProof/>
@@ -4532,10 +4773,10 @@
           <w:noProof/>
         </w:rPr>
         <w:drawing>
-          <wp:inline distT="0" distB="0" distL="0" distR="0" wp14:anchorId="16CD4920" wp14:editId="5C7B1076">
-            <wp:extent cx="6309360" cy="5927257"/>
-            <wp:effectExtent l="25400" t="25400" r="15240" b="16510"/>
-            <wp:docPr id="1" name="Picture 1"/>
+          <wp:inline distT="0" distB="0" distL="0" distR="0" wp14:anchorId="56CFCE68" wp14:editId="59BA94F3">
+            <wp:extent cx="6309360" cy="6116086"/>
+            <wp:effectExtent l="25400" t="25400" r="15240" b="31115"/>
+            <wp:docPr id="14" name="Picture 1"/>
             <wp:cNvGraphicFramePr>
               <a:graphicFrameLocks xmlns:a="http://schemas.openxmlformats.org/drawingml/2006/main" noChangeAspect="1"/>
             </wp:cNvGraphicFramePr>
@@ -4564,13 +4805,13 @@
                   <pic:spPr bwMode="auto">
                     <a:xfrm>
                       <a:off x="0" y="0"/>
-                      <a:ext cx="6309360" cy="5927257"/>
+                      <a:ext cx="6309360" cy="6116086"/>
                     </a:xfrm>
                     <a:prstGeom prst="rect">
                       <a:avLst/>
                     </a:prstGeom>
                     <a:noFill/>
-                    <a:ln w="25400">
+                    <a:ln w="19050">
                       <a:solidFill>
                         <a:schemeClr val="tx1"/>
                       </a:solidFill>
@@ -4692,7 +4933,7 @@
         <w:pStyle w:val="Heading1"/>
         <w:jc w:val="both"/>
       </w:pPr>
-      <w:bookmarkStart w:id="8" w:name="_Toc229324074"/>
+      <w:bookmarkStart w:id="8" w:name="_Toc229388970"/>
       <w:r>
         <w:t>PROGRAM FLOW</w:t>
       </w:r>
@@ -5139,7 +5380,13 @@
         <w:rPr>
           <w:rFonts w:asciiTheme="majorHAnsi" w:hAnsiTheme="majorHAnsi"/>
         </w:rPr>
-        <w:t>HashMap</w:t>
+        <w:t>ConcurrentSkipList</w:t>
+      </w:r>
+      <w:r>
+        <w:rPr>
+          <w:rFonts w:asciiTheme="majorHAnsi" w:hAnsiTheme="majorHAnsi"/>
+        </w:rPr>
+        <w:t>Map</w:t>
       </w:r>
       <w:proofErr w:type="spellEnd"/>
       <w:r>
@@ -5652,14 +5899,26 @@
         <w:rPr>
           <w:rFonts w:asciiTheme="majorHAnsi" w:hAnsiTheme="majorHAnsi"/>
         </w:rPr>
-        <w:t xml:space="preserve"> process – FIN from the TTP client endpoint to TTP server endpoint, FINACK from the TTP server endpoint and then ACK from the TTP client endpoint.  The TTPServer deletes the entry in its </w:t>
+        <w:t xml:space="preserve"> process – FIN from the TTP client endpoint to TTP server endpoint, FINACK from the TTP server endpoint and then ACK from the TTP client endpoint.  The TTPServ</w:t>
+      </w:r>
+      <w:r>
+        <w:rPr>
+          <w:rFonts w:asciiTheme="majorHAnsi" w:hAnsiTheme="majorHAnsi"/>
+        </w:rPr>
+        <w:t xml:space="preserve">er deletes the entry in its </w:t>
       </w:r>
       <w:proofErr w:type="spellStart"/>
       <w:r>
         <w:rPr>
           <w:rFonts w:asciiTheme="majorHAnsi" w:hAnsiTheme="majorHAnsi"/>
         </w:rPr>
-        <w:t>HashMap</w:t>
+        <w:t>ConcurrentSkipList</w:t>
+      </w:r>
+      <w:r>
+        <w:rPr>
+          <w:rFonts w:asciiTheme="majorHAnsi" w:hAnsiTheme="majorHAnsi"/>
+        </w:rPr>
+        <w:t>Map</w:t>
       </w:r>
       <w:proofErr w:type="spellEnd"/>
       <w:r>
@@ -5696,14 +5955,6 @@
         </w:rPr>
         <w:t xml:space="preserve"> hence it can no longer send or receive data. The instance will soon be garbage collected.</w:t>
       </w:r>
-    </w:p>
-    <w:p>
-      <w:pPr>
-        <w:jc w:val="both"/>
-        <w:rPr>
-          <w:rFonts w:asciiTheme="majorHAnsi" w:hAnsiTheme="majorHAnsi"/>
-        </w:rPr>
-      </w:pPr>
     </w:p>
     <w:p>
       <w:pPr>
@@ -5757,7 +6008,7 @@
         <w:pStyle w:val="Heading1"/>
         <w:jc w:val="both"/>
       </w:pPr>
-      <w:bookmarkStart w:id="9" w:name="_Toc229324075"/>
+      <w:bookmarkStart w:id="9" w:name="_Toc229388971"/>
       <w:r>
         <w:t>FEATURES IMPLEMENTED CHECKLIST</w:t>
       </w:r>
@@ -6380,6 +6631,92 @@
     </w:lvl>
   </w:abstractNum>
   <w:abstractNum w:abstractNumId="3">
+    <w:nsid w:val="45797CB6"/>
+    <w:multiLevelType w:val="hybridMultilevel"/>
+    <w:tmpl w:val="4FFABD3C"/>
+    <w:lvl w:ilvl="0" w:tplc="0409000F">
+      <w:start w:val="1"/>
+      <w:numFmt w:val="decimal"/>
+      <w:lvlText w:val="%1."/>
+      <w:lvlJc w:val="left"/>
+      <w:pPr>
+        <w:ind w:left="360" w:hanging="360"/>
+      </w:pPr>
+    </w:lvl>
+    <w:lvl w:ilvl="1" w:tplc="04090019" w:tentative="1">
+      <w:start w:val="1"/>
+      <w:numFmt w:val="lowerLetter"/>
+      <w:lvlText w:val="%2."/>
+      <w:lvlJc w:val="left"/>
+      <w:pPr>
+        <w:ind w:left="1080" w:hanging="360"/>
+      </w:pPr>
+    </w:lvl>
+    <w:lvl w:ilvl="2" w:tplc="0409001B" w:tentative="1">
+      <w:start w:val="1"/>
+      <w:numFmt w:val="lowerRoman"/>
+      <w:lvlText w:val="%3."/>
+      <w:lvlJc w:val="right"/>
+      <w:pPr>
+        <w:ind w:left="1800" w:hanging="180"/>
+      </w:pPr>
+    </w:lvl>
+    <w:lvl w:ilvl="3" w:tplc="0409000F" w:tentative="1">
+      <w:start w:val="1"/>
+      <w:numFmt w:val="decimal"/>
+      <w:lvlText w:val="%4."/>
+      <w:lvlJc w:val="left"/>
+      <w:pPr>
+        <w:ind w:left="2520" w:hanging="360"/>
+      </w:pPr>
+    </w:lvl>
+    <w:lvl w:ilvl="4" w:tplc="04090019" w:tentative="1">
+      <w:start w:val="1"/>
+      <w:numFmt w:val="lowerLetter"/>
+      <w:lvlText w:val="%5."/>
+      <w:lvlJc w:val="left"/>
+      <w:pPr>
+        <w:ind w:left="3240" w:hanging="360"/>
+      </w:pPr>
+    </w:lvl>
+    <w:lvl w:ilvl="5" w:tplc="0409001B" w:tentative="1">
+      <w:start w:val="1"/>
+      <w:numFmt w:val="lowerRoman"/>
+      <w:lvlText w:val="%6."/>
+      <w:lvlJc w:val="right"/>
+      <w:pPr>
+        <w:ind w:left="3960" w:hanging="180"/>
+      </w:pPr>
+    </w:lvl>
+    <w:lvl w:ilvl="6" w:tplc="0409000F" w:tentative="1">
+      <w:start w:val="1"/>
+      <w:numFmt w:val="decimal"/>
+      <w:lvlText w:val="%7."/>
+      <w:lvlJc w:val="left"/>
+      <w:pPr>
+        <w:ind w:left="4680" w:hanging="360"/>
+      </w:pPr>
+    </w:lvl>
+    <w:lvl w:ilvl="7" w:tplc="04090019" w:tentative="1">
+      <w:start w:val="1"/>
+      <w:numFmt w:val="lowerLetter"/>
+      <w:lvlText w:val="%8."/>
+      <w:lvlJc w:val="left"/>
+      <w:pPr>
+        <w:ind w:left="5400" w:hanging="360"/>
+      </w:pPr>
+    </w:lvl>
+    <w:lvl w:ilvl="8" w:tplc="0409001B" w:tentative="1">
+      <w:start w:val="1"/>
+      <w:numFmt w:val="lowerRoman"/>
+      <w:lvlText w:val="%9."/>
+      <w:lvlJc w:val="right"/>
+      <w:pPr>
+        <w:ind w:left="6120" w:hanging="180"/>
+      </w:pPr>
+    </w:lvl>
+  </w:abstractNum>
+  <w:abstractNum w:abstractNumId="4">
     <w:nsid w:val="4A153B48"/>
     <w:multiLevelType w:val="hybridMultilevel"/>
     <w:tmpl w:val="E1CCE55C"/>
@@ -6465,7 +6802,7 @@
       </w:pPr>
     </w:lvl>
   </w:abstractNum>
-  <w:abstractNum w:abstractNumId="4">
+  <w:abstractNum w:abstractNumId="5">
     <w:nsid w:val="4AF01E18"/>
     <w:multiLevelType w:val="hybridMultilevel"/>
     <w:tmpl w:val="6C009422"/>
@@ -6554,7 +6891,7 @@
       </w:pPr>
     </w:lvl>
   </w:abstractNum>
-  <w:abstractNum w:abstractNumId="5">
+  <w:abstractNum w:abstractNumId="6">
     <w:nsid w:val="5345493D"/>
     <w:multiLevelType w:val="hybridMultilevel"/>
     <w:tmpl w:val="CEDC634C"/>
@@ -6640,7 +6977,7 @@
       </w:pPr>
     </w:lvl>
   </w:abstractNum>
-  <w:abstractNum w:abstractNumId="6">
+  <w:abstractNum w:abstractNumId="7">
     <w:nsid w:val="5A1F0E28"/>
     <w:multiLevelType w:val="hybridMultilevel"/>
     <w:tmpl w:val="8438C9B6"/>
@@ -6726,7 +7063,7 @@
       </w:pPr>
     </w:lvl>
   </w:abstractNum>
-  <w:abstractNum w:abstractNumId="7">
+  <w:abstractNum w:abstractNumId="8">
     <w:nsid w:val="66617663"/>
     <w:multiLevelType w:val="hybridMultilevel"/>
     <w:tmpl w:val="E654C108"/>
@@ -6812,7 +7149,7 @@
       </w:pPr>
     </w:lvl>
   </w:abstractNum>
-  <w:abstractNum w:abstractNumId="8">
+  <w:abstractNum w:abstractNumId="9">
     <w:nsid w:val="6DD14AF2"/>
     <w:multiLevelType w:val="hybridMultilevel"/>
     <w:tmpl w:val="BD16720A"/>
@@ -6905,25 +7242,28 @@
     <w:abstractNumId w:val="0"/>
   </w:num>
   <w:num w:numId="3">
+    <w:abstractNumId w:val="9"/>
+  </w:num>
+  <w:num w:numId="4">
     <w:abstractNumId w:val="8"/>
   </w:num>
-  <w:num w:numId="4">
-    <w:abstractNumId w:val="7"/>
-  </w:num>
   <w:num w:numId="5">
-    <w:abstractNumId w:val="3"/>
+    <w:abstractNumId w:val="4"/>
   </w:num>
   <w:num w:numId="6">
-    <w:abstractNumId w:val="6"/>
+    <w:abstractNumId w:val="7"/>
   </w:num>
   <w:num w:numId="7">
     <w:abstractNumId w:val="1"/>
   </w:num>
   <w:num w:numId="8">
-    <w:abstractNumId w:val="4"/>
+    <w:abstractNumId w:val="5"/>
   </w:num>
   <w:num w:numId="9">
-    <w:abstractNumId w:val="5"/>
+    <w:abstractNumId w:val="6"/>
+  </w:num>
+  <w:num w:numId="10">
+    <w:abstractNumId w:val="3"/>
   </w:num>
 </w:numbering>
 </file>
@@ -8313,7 +8653,7 @@
 </file>
 
 <file path=customXml/itemProps1.xml><?xml version="1.0" encoding="utf-8"?>
-<ds:datastoreItem xmlns:ds="http://schemas.openxmlformats.org/officeDocument/2006/customXml" ds:itemID="{EE6899FB-65D1-9842-B204-8946060FD2DC}">
+<ds:datastoreItem xmlns:ds="http://schemas.openxmlformats.org/officeDocument/2006/customXml" ds:itemID="{7A9721D1-EC33-1E4F-893E-6D8DB8E34E91}">
   <ds:schemaRefs>
     <ds:schemaRef ds:uri="http://schemas.openxmlformats.org/officeDocument/2006/bibliography"/>
   </ds:schemaRefs>

</xml_diff>